<commit_message>
documentation: added data model, sequence diagram
</commit_message>
<xml_diff>
--- a/doc/Assignment_Analysis_and_Design_Document.docx
+++ b/doc/Assignment_Analysis_and_Design_Document.docx
@@ -25,28 +25,41 @@
           <w:rFonts w:ascii="Times New Roman" w:hAnsi="Times New Roman"/>
         </w:rPr>
       </w:pPr>
-      <w:fldSimple w:instr=" TITLE  \* MERGEFORMAT ">
-        <w:bookmarkStart w:id="0" w:name="_Toc254785383"/>
-        <w:bookmarkStart w:id="1" w:name="_Toc254771757"/>
-        <w:bookmarkStart w:id="2" w:name="_Toc254770266"/>
-        <w:bookmarkStart w:id="3" w:name="_Toc254770226"/>
-        <w:bookmarkStart w:id="4" w:name="_Toc222883075"/>
-        <w:bookmarkStart w:id="5" w:name="_Toc222821167"/>
-        <w:bookmarkStart w:id="6" w:name="_Toc222820221"/>
-        <w:r>
-          <w:rPr>
-            <w:rFonts w:ascii="Times New Roman" w:hAnsi="Times New Roman"/>
-          </w:rPr>
-          <w:t>Analysis and Design Document</w:t>
-        </w:r>
-        <w:bookmarkEnd w:id="0"/>
-        <w:bookmarkEnd w:id="1"/>
-        <w:bookmarkEnd w:id="2"/>
-        <w:bookmarkEnd w:id="3"/>
-        <w:bookmarkEnd w:id="4"/>
-        <w:bookmarkEnd w:id="5"/>
-        <w:bookmarkEnd w:id="6"/>
-      </w:fldSimple>
+      <w:r>
+        <w:fldChar w:fldCharType="begin"/>
+      </w:r>
+      <w:r>
+        <w:instrText xml:space="preserve"> TITLE  \* MERGEFORMAT </w:instrText>
+      </w:r>
+      <w:r>
+        <w:fldChar w:fldCharType="separate"/>
+      </w:r>
+      <w:bookmarkStart w:id="0" w:name="_Toc254785383"/>
+      <w:bookmarkStart w:id="1" w:name="_Toc254771757"/>
+      <w:bookmarkStart w:id="2" w:name="_Toc254770266"/>
+      <w:bookmarkStart w:id="3" w:name="_Toc254770226"/>
+      <w:bookmarkStart w:id="4" w:name="_Toc222883075"/>
+      <w:bookmarkStart w:id="5" w:name="_Toc222821167"/>
+      <w:bookmarkStart w:id="6" w:name="_Toc222820221"/>
+      <w:r>
+        <w:rPr>
+          <w:rFonts w:ascii="Times New Roman" w:hAnsi="Times New Roman"/>
+        </w:rPr>
+        <w:t>Analysis and Design Document</w:t>
+      </w:r>
+      <w:bookmarkEnd w:id="0"/>
+      <w:bookmarkEnd w:id="1"/>
+      <w:bookmarkEnd w:id="2"/>
+      <w:bookmarkEnd w:id="3"/>
+      <w:bookmarkEnd w:id="4"/>
+      <w:bookmarkEnd w:id="5"/>
+      <w:bookmarkEnd w:id="6"/>
+      <w:r>
+        <w:rPr>
+          <w:rFonts w:ascii="Times New Roman" w:hAnsi="Times New Roman"/>
+        </w:rPr>
+        <w:fldChar w:fldCharType="end"/>
+      </w:r>
     </w:p>
     <w:p>
       <w:pPr>
@@ -1632,10 +1645,7 @@
     </w:p>
     <w:p>
       <w:r>
-        <w:t>The layers will be deployed to the same physical machine.</w:t>
-      </w:r>
-      <w:r>
-        <w:t xml:space="preserve"> The purpose of the layers architecture is to create a logical separation of the components. A three-tier architecture was chosen, as to do not introduce additional complexity but keep the system modular and loosely coupled.</w:t>
+        <w:t>The layers will be deployed to the same physical machine. The purpose of the layers architecture is to create a logical separation of the components. A three-tier architecture was chosen, as to do not introduce additional complexity but keep the system modular and loosely coupled.</w:t>
       </w:r>
     </w:p>
     <w:p>
@@ -1728,13 +1738,7 @@
         <w:rPr>
           <w:i w:val="0"/>
         </w:rPr>
-        <w:t>Interacts with the user</w:t>
-      </w:r>
-      <w:r>
-        <w:rPr>
-          <w:i w:val="0"/>
-        </w:rPr>
-        <w:t>, showing the GUI and handles user events.</w:t>
+        <w:t>Interacts with the user, showing the GUI and handles user events.</w:t>
       </w:r>
     </w:p>
     <w:p>
@@ -1811,8 +1815,8 @@
         </w:rPr>
         <w:drawing>
           <wp:inline distT="0" distB="0" distL="0" distR="0">
-            <wp:extent cx="5162751" cy="4469765"/>
-            <wp:effectExtent l="0" t="0" r="0" b="6985"/>
+            <wp:extent cx="5162751" cy="4469764"/>
+            <wp:effectExtent l="0" t="0" r="0" b="7620"/>
             <wp:docPr id="4" name="Picture 4"/>
             <wp:cNvGraphicFramePr>
               <a:graphicFrameLocks xmlns:a="http://schemas.openxmlformats.org/drawingml/2006/main" noChangeAspect="1"/>
@@ -1841,7 +1845,7 @@
                   <pic:spPr bwMode="auto">
                     <a:xfrm>
                       <a:off x="0" y="0"/>
-                      <a:ext cx="5162751" cy="4469765"/>
+                      <a:ext cx="5162751" cy="4469764"/>
                     </a:xfrm>
                     <a:prstGeom prst="rect">
                       <a:avLst/>
@@ -1866,11 +1870,9 @@
       <w:r>
         <w:t xml:space="preserve">Package diagram, showing the static structure of the product. This diagram reflects the layered, architecture, since each package represents a separate layer. The </w:t>
       </w:r>
-      <w:proofErr w:type="gramStart"/>
-      <w:r>
-        <w:t>cross cutting</w:t>
-      </w:r>
-      <w:proofErr w:type="gramEnd"/>
+      <w:r>
+        <w:t>cross-cutting</w:t>
+      </w:r>
       <w:r>
         <w:t xml:space="preserve"> concerns are separated from the layer packages.</w:t>
       </w:r>
@@ -1949,11 +1951,9 @@
         <w:lastRenderedPageBreak/>
         <w:t xml:space="preserve">The component diagram reflects the package </w:t>
       </w:r>
-      <w:proofErr w:type="gramStart"/>
-      <w:r>
-        <w:t>diagram, since</w:t>
-      </w:r>
-      <w:proofErr w:type="gramEnd"/>
+      <w:r>
+        <w:t>diagram since</w:t>
+      </w:r>
       <w:r>
         <w:t xml:space="preserve"> there is no significant difference between static construction and run-time interaction.</w:t>
       </w:r>
@@ -2029,8 +2029,6 @@
           </wp:inline>
         </w:drawing>
       </w:r>
-      <w:bookmarkStart w:id="28" w:name="_GoBack"/>
-      <w:bookmarkEnd w:id="28"/>
     </w:p>
     <w:p>
       <w:pPr>
@@ -2042,7 +2040,7 @@
         </w:rPr>
       </w:pPr>
       <w:r>
-        <w:t>a</w:t>
+        <w:t>The deployment diagram shows us that there will be only one process, having a single jar file. This process will connect to a database and fetch the data through JDBC.</w:t>
       </w:r>
       <w:r>
         <w:br w:type="page"/>
@@ -2174,17 +2172,75 @@
           <w:rFonts w:ascii="Times New Roman" w:hAnsi="Times New Roman"/>
         </w:rPr>
       </w:pPr>
+      <w:r>
+        <w:rPr>
+          <w:rFonts w:ascii="Times New Roman" w:hAnsi="Times New Roman"/>
+          <w:noProof/>
+        </w:rPr>
+        <w:drawing>
+          <wp:inline distT="0" distB="0" distL="0" distR="0">
+            <wp:extent cx="5939790" cy="3269615"/>
+            <wp:effectExtent l="0" t="0" r="3810" b="6985"/>
+            <wp:docPr id="8" name="Picture 8"/>
+            <wp:cNvGraphicFramePr>
+              <a:graphicFrameLocks xmlns:a="http://schemas.openxmlformats.org/drawingml/2006/main" noChangeAspect="1"/>
+            </wp:cNvGraphicFramePr>
+            <a:graphic xmlns:a="http://schemas.openxmlformats.org/drawingml/2006/main">
+              <a:graphicData uri="http://schemas.openxmlformats.org/drawingml/2006/picture">
+                <pic:pic xmlns:pic="http://schemas.openxmlformats.org/drawingml/2006/picture">
+                  <pic:nvPicPr>
+                    <pic:cNvPr id="0" name="Picture 3"/>
+                    <pic:cNvPicPr>
+                      <a:picLocks noChangeAspect="1" noChangeArrowheads="1"/>
+                    </pic:cNvPicPr>
+                  </pic:nvPicPr>
+                  <pic:blipFill>
+                    <a:blip r:embed="rId14">
+                      <a:extLst>
+                        <a:ext uri="{28A0092B-C50C-407E-A947-70E740481C1C}">
+                          <a14:useLocalDpi xmlns:a14="http://schemas.microsoft.com/office/drawing/2010/main" val="0"/>
+                        </a:ext>
+                      </a:extLst>
+                    </a:blip>
+                    <a:srcRect/>
+                    <a:stretch>
+                      <a:fillRect/>
+                    </a:stretch>
+                  </pic:blipFill>
+                  <pic:spPr bwMode="auto">
+                    <a:xfrm>
+                      <a:off x="0" y="0"/>
+                      <a:ext cx="5939790" cy="3269615"/>
+                    </a:xfrm>
+                    <a:prstGeom prst="rect">
+                      <a:avLst/>
+                    </a:prstGeom>
+                    <a:noFill/>
+                    <a:ln>
+                      <a:noFill/>
+                    </a:ln>
+                  </pic:spPr>
+                </pic:pic>
+              </a:graphicData>
+            </a:graphic>
+          </wp:inline>
+        </w:drawing>
+      </w:r>
     </w:p>
     <w:p>
       <w:pPr>
         <w:widowControl/>
         <w:spacing w:after="200" w:line="276" w:lineRule="auto"/>
         <w:rPr>
-          <w:b/>
-          <w:sz w:val="36"/>
-        </w:rPr>
-      </w:pPr>
-      <w:bookmarkStart w:id="29" w:name="_Toc254785393"/>
+          <w:lang w:val="en-GB"/>
+        </w:rPr>
+      </w:pPr>
+      <w:bookmarkStart w:id="28" w:name="_Toc254785393"/>
+      <w:r>
+        <w:t xml:space="preserve">The use case diagram for the enroll in course can be seen when a student initiates the action. The user interacts with the GUI (presentation layer), which passes data to the business logic, the business logic alters the database by inserting the student id and the course id into the enrollments table. </w:t>
+      </w:r>
+      <w:bookmarkStart w:id="29" w:name="_GoBack"/>
+      <w:bookmarkEnd w:id="29"/>
       <w:r>
         <w:br w:type="page"/>
       </w:r>
@@ -2216,7 +2272,7 @@
         </w:rPr>
         <w:t>Design</w:t>
       </w:r>
-      <w:bookmarkEnd w:id="29"/>
+      <w:bookmarkEnd w:id="28"/>
     </w:p>
     <w:p>
       <w:pPr>
@@ -2513,22 +2569,133 @@
       </w:r>
     </w:p>
     <w:p>
+      <w:r>
+        <w:rPr>
+          <w:noProof/>
+        </w:rPr>
+        <w:drawing>
+          <wp:inline distT="0" distB="0" distL="0" distR="0">
+            <wp:extent cx="5939790" cy="2926080"/>
+            <wp:effectExtent l="0" t="0" r="3810" b="7620"/>
+            <wp:docPr id="2" name="Picture 2"/>
+            <wp:cNvGraphicFramePr>
+              <a:graphicFrameLocks xmlns:a="http://schemas.openxmlformats.org/drawingml/2006/main" noChangeAspect="1"/>
+            </wp:cNvGraphicFramePr>
+            <a:graphic xmlns:a="http://schemas.openxmlformats.org/drawingml/2006/main">
+              <a:graphicData uri="http://schemas.openxmlformats.org/drawingml/2006/picture">
+                <pic:pic xmlns:pic="http://schemas.openxmlformats.org/drawingml/2006/picture">
+                  <pic:nvPicPr>
+                    <pic:cNvPr id="0" name="Picture 1"/>
+                    <pic:cNvPicPr>
+                      <a:picLocks noChangeAspect="1" noChangeArrowheads="1"/>
+                    </pic:cNvPicPr>
+                  </pic:nvPicPr>
+                  <pic:blipFill>
+                    <a:blip r:embed="rId15">
+                      <a:extLst>
+                        <a:ext uri="{28A0092B-C50C-407E-A947-70E740481C1C}">
+                          <a14:useLocalDpi xmlns:a14="http://schemas.microsoft.com/office/drawing/2010/main" val="0"/>
+                        </a:ext>
+                      </a:extLst>
+                    </a:blip>
+                    <a:srcRect/>
+                    <a:stretch>
+                      <a:fillRect/>
+                    </a:stretch>
+                  </pic:blipFill>
+                  <pic:spPr bwMode="auto">
+                    <a:xfrm>
+                      <a:off x="0" y="0"/>
+                      <a:ext cx="5939790" cy="2926080"/>
+                    </a:xfrm>
+                    <a:prstGeom prst="rect">
+                      <a:avLst/>
+                    </a:prstGeom>
+                    <a:noFill/>
+                    <a:ln>
+                      <a:noFill/>
+                    </a:ln>
+                  </pic:spPr>
+                </pic:pic>
+              </a:graphicData>
+            </a:graphic>
+          </wp:inline>
+        </w:drawing>
+      </w:r>
+    </w:p>
+    <w:p>
+      <w:pPr>
+        <w:widowControl/>
+        <w:spacing w:after="200" w:line="276" w:lineRule="auto"/>
+        <w:rPr>
+          <w:b/>
+          <w:sz w:val="36"/>
+        </w:rPr>
+      </w:pPr>
+      <w:bookmarkStart w:id="31" w:name="_Toc254785395"/>
+      <w:r>
+        <w:br w:type="page"/>
+      </w:r>
+    </w:p>
+    <w:p>
+      <w:pPr>
+        <w:pStyle w:val="Title"/>
+        <w:jc w:val="both"/>
+        <w:rPr>
+          <w:rFonts w:ascii="Times New Roman" w:hAnsi="Times New Roman"/>
+        </w:rPr>
+      </w:pPr>
+      <w:r>
+        <w:rPr>
+          <w:rFonts w:ascii="Times New Roman" w:hAnsi="Times New Roman"/>
+        </w:rPr>
+        <w:lastRenderedPageBreak/>
+        <w:t>7</w:t>
+      </w:r>
+      <w:r>
+        <w:rPr>
+          <w:rFonts w:ascii="Times New Roman" w:hAnsi="Times New Roman"/>
+        </w:rPr>
+        <w:t xml:space="preserve">. </w:t>
+      </w:r>
+      <w:r>
+        <w:rPr>
+          <w:rFonts w:ascii="Times New Roman" w:hAnsi="Times New Roman"/>
+        </w:rPr>
+        <w:t>System</w:t>
+      </w:r>
+      <w:r>
+        <w:rPr>
+          <w:rFonts w:ascii="Times New Roman" w:hAnsi="Times New Roman"/>
+        </w:rPr>
+        <w:t xml:space="preserve"> Testing</w:t>
+      </w:r>
+      <w:bookmarkEnd w:id="31"/>
+    </w:p>
+    <w:p>
       <w:pPr>
         <w:spacing w:line="240" w:lineRule="auto"/>
         <w:jc w:val="both"/>
+        <w:rPr>
+          <w:i/>
+          <w:color w:val="943634" w:themeColor="accent2" w:themeShade="BF"/>
+        </w:rPr>
+      </w:pPr>
+      <w:r>
         <w:rPr>
           <w:i/>
           <w:color w:val="943634" w:themeColor="accent2" w:themeShade="BF"/>
           <w:sz w:val="24"/>
         </w:rPr>
-      </w:pPr>
+        <w:t>[</w:t>
+      </w:r>
       <w:r>
         <w:rPr>
           <w:i/>
           <w:color w:val="943634" w:themeColor="accent2" w:themeShade="BF"/>
           <w:sz w:val="24"/>
         </w:rPr>
-        <w:t>[</w:t>
+        <w:t>P</w:t>
       </w:r>
       <w:r>
         <w:rPr>
@@ -2536,7 +2703,7 @@
           <w:color w:val="943634" w:themeColor="accent2" w:themeShade="BF"/>
           <w:sz w:val="24"/>
         </w:rPr>
-        <w:t>P</w:t>
+        <w:t>resent</w:t>
       </w:r>
       <w:r>
         <w:rPr>
@@ -2544,7 +2711,7 @@
           <w:color w:val="943634" w:themeColor="accent2" w:themeShade="BF"/>
           <w:sz w:val="24"/>
         </w:rPr>
-        <w:t>resent the data models used in the system’s implementation</w:t>
+        <w:t xml:space="preserve"> the used testing strategies (unit testing, integration testing</w:t>
       </w:r>
       <w:r>
         <w:rPr>
@@ -2552,7 +2719,7 @@
           <w:color w:val="943634" w:themeColor="accent2" w:themeShade="BF"/>
           <w:sz w:val="24"/>
         </w:rPr>
-        <w:t>.</w:t>
+        <w:t>, validation testing</w:t>
       </w:r>
       <w:r>
         <w:rPr>
@@ -2560,84 +2727,15 @@
           <w:color w:val="943634" w:themeColor="accent2" w:themeShade="BF"/>
           <w:sz w:val="24"/>
         </w:rPr>
-        <w:t>]</w:t>
-      </w:r>
-    </w:p>
-    <w:p>
-      <w:pPr>
-        <w:spacing w:line="240" w:lineRule="auto"/>
-        <w:jc w:val="both"/>
-        <w:rPr>
-          <w:i/>
-          <w:color w:val="943634" w:themeColor="accent2" w:themeShade="BF"/>
-        </w:rPr>
-      </w:pPr>
-    </w:p>
-    <w:p>
-      <w:pPr>
-        <w:widowControl/>
-        <w:spacing w:after="200" w:line="276" w:lineRule="auto"/>
-        <w:rPr>
-          <w:b/>
-          <w:sz w:val="36"/>
-        </w:rPr>
-      </w:pPr>
-      <w:bookmarkStart w:id="31" w:name="_Toc254785395"/>
-      <w:r>
-        <w:br w:type="page"/>
-      </w:r>
-    </w:p>
-    <w:p>
-      <w:pPr>
-        <w:pStyle w:val="Title"/>
-        <w:jc w:val="both"/>
-        <w:rPr>
-          <w:rFonts w:ascii="Times New Roman" w:hAnsi="Times New Roman"/>
-        </w:rPr>
-      </w:pPr>
-      <w:r>
-        <w:rPr>
-          <w:rFonts w:ascii="Times New Roman" w:hAnsi="Times New Roman"/>
-        </w:rPr>
-        <w:lastRenderedPageBreak/>
-        <w:t>7</w:t>
-      </w:r>
-      <w:r>
-        <w:rPr>
-          <w:rFonts w:ascii="Times New Roman" w:hAnsi="Times New Roman"/>
-        </w:rPr>
-        <w:t xml:space="preserve">. </w:t>
-      </w:r>
-      <w:r>
-        <w:rPr>
-          <w:rFonts w:ascii="Times New Roman" w:hAnsi="Times New Roman"/>
-        </w:rPr>
-        <w:t>System</w:t>
-      </w:r>
-      <w:r>
-        <w:rPr>
-          <w:rFonts w:ascii="Times New Roman" w:hAnsi="Times New Roman"/>
-        </w:rPr>
-        <w:t xml:space="preserve"> Testing</w:t>
-      </w:r>
-      <w:bookmarkEnd w:id="31"/>
-    </w:p>
-    <w:p>
-      <w:pPr>
-        <w:spacing w:line="240" w:lineRule="auto"/>
-        <w:jc w:val="both"/>
-        <w:rPr>
-          <w:i/>
-          <w:color w:val="943634" w:themeColor="accent2" w:themeShade="BF"/>
-        </w:rPr>
-      </w:pPr>
+        <w:t>)</w:t>
+      </w:r>
       <w:r>
         <w:rPr>
           <w:i/>
           <w:color w:val="943634" w:themeColor="accent2" w:themeShade="BF"/>
           <w:sz w:val="24"/>
         </w:rPr>
-        <w:t>[</w:t>
+        <w:t xml:space="preserve"> and testing methods (data-flow, partitioning, boundary analysis, etc.)</w:t>
       </w:r>
       <w:r>
         <w:rPr>
@@ -2645,7 +2743,7 @@
           <w:color w:val="943634" w:themeColor="accent2" w:themeShade="BF"/>
           <w:sz w:val="24"/>
         </w:rPr>
-        <w:t>P</w:t>
+        <w:t>.</w:t>
       </w:r>
       <w:r>
         <w:rPr>
@@ -2653,54 +2751,6 @@
           <w:color w:val="943634" w:themeColor="accent2" w:themeShade="BF"/>
           <w:sz w:val="24"/>
         </w:rPr>
-        <w:t>resent</w:t>
-      </w:r>
-      <w:r>
-        <w:rPr>
-          <w:i/>
-          <w:color w:val="943634" w:themeColor="accent2" w:themeShade="BF"/>
-          <w:sz w:val="24"/>
-        </w:rPr>
-        <w:t xml:space="preserve"> the used testing strategies (unit testing, integration testing</w:t>
-      </w:r>
-      <w:r>
-        <w:rPr>
-          <w:i/>
-          <w:color w:val="943634" w:themeColor="accent2" w:themeShade="BF"/>
-          <w:sz w:val="24"/>
-        </w:rPr>
-        <w:t>, validation testing</w:t>
-      </w:r>
-      <w:r>
-        <w:rPr>
-          <w:i/>
-          <w:color w:val="943634" w:themeColor="accent2" w:themeShade="BF"/>
-          <w:sz w:val="24"/>
-        </w:rPr>
-        <w:t>)</w:t>
-      </w:r>
-      <w:r>
-        <w:rPr>
-          <w:i/>
-          <w:color w:val="943634" w:themeColor="accent2" w:themeShade="BF"/>
-          <w:sz w:val="24"/>
-        </w:rPr>
-        <w:t xml:space="preserve"> and testing methods (data-flow, partitioning, boundary analysis, etc.)</w:t>
-      </w:r>
-      <w:r>
-        <w:rPr>
-          <w:i/>
-          <w:color w:val="943634" w:themeColor="accent2" w:themeShade="BF"/>
-          <w:sz w:val="24"/>
-        </w:rPr>
-        <w:t>.</w:t>
-      </w:r>
-      <w:r>
-        <w:rPr>
-          <w:i/>
-          <w:color w:val="943634" w:themeColor="accent2" w:themeShade="BF"/>
-          <w:sz w:val="24"/>
-        </w:rPr>
         <w:t>]</w:t>
       </w:r>
     </w:p>
@@ -2715,6 +2765,12 @@
       </w:pPr>
       <w:bookmarkStart w:id="32" w:name="_Toc254785396"/>
       <w:r>
+        <w:t xml:space="preserve">Unit testing and system testing will be performed as the system is implemented and once the system has been completely </w:t>
+      </w:r>
+      <w:r>
+        <w:t>built.</w:t>
+      </w:r>
+      <w:r>
         <w:br w:type="page"/>
       </w:r>
     </w:p>
@@ -2749,7 +2805,7 @@
       <w:r>
         <w:t xml:space="preserve">architecture: </w:t>
       </w:r>
-      <w:hyperlink r:id="rId14" w:history="1">
+      <w:hyperlink r:id="rId16" w:history="1">
         <w:r>
           <w:rPr>
             <w:rStyle w:val="Hyperlink"/>
@@ -2762,7 +2818,7 @@
       <w:r>
         <w:t xml:space="preserve">Component diagram: </w:t>
       </w:r>
-      <w:hyperlink r:id="rId15" w:history="1">
+      <w:hyperlink r:id="rId17" w:history="1">
         <w:r>
           <w:rPr>
             <w:rStyle w:val="Hyperlink"/>
@@ -2775,7 +2831,7 @@
       <w:r>
         <w:t xml:space="preserve">Package diagram: </w:t>
       </w:r>
-      <w:hyperlink r:id="rId16" w:history="1">
+      <w:hyperlink r:id="rId18" w:history="1">
         <w:r>
           <w:rPr>
             <w:rStyle w:val="Hyperlink"/>
@@ -2788,7 +2844,7 @@
       <w:r>
         <w:t xml:space="preserve">Layered architecture: </w:t>
       </w:r>
-      <w:hyperlink r:id="rId17" w:history="1">
+      <w:hyperlink r:id="rId19" w:history="1">
         <w:r>
           <w:rPr>
             <w:rStyle w:val="Hyperlink"/>
@@ -2801,7 +2857,7 @@
       <w:r>
         <w:t xml:space="preserve">Deployment diagram: </w:t>
       </w:r>
-      <w:hyperlink r:id="rId18" w:history="1">
+      <w:hyperlink r:id="rId20" w:history="1">
         <w:r>
           <w:rPr>
             <w:rStyle w:val="Hyperlink"/>
@@ -2818,34 +2874,22 @@
         <w:tab/>
         <w:t xml:space="preserve">       </w:t>
       </w:r>
-      <w:hyperlink r:id="rId19" w:history="1">
+      <w:hyperlink r:id="rId21" w:history="1">
         <w:r>
           <w:rPr>
             <w:rStyle w:val="Hyperlink"/>
           </w:rPr>
-          <w:t>http://www.agilemodeling.com/artifact</w:t>
-        </w:r>
-        <w:r>
-          <w:rPr>
-            <w:rStyle w:val="Hyperlink"/>
-          </w:rPr>
-          <w:t>s</w:t>
-        </w:r>
-        <w:r>
-          <w:rPr>
-            <w:rStyle w:val="Hyperlink"/>
-          </w:rPr>
-          <w:t>/deploymentDiagram.htm</w:t>
+          <w:t>http://www.agilemodeling.com/artifacts/deploymentDiagram.htm</w:t>
         </w:r>
       </w:hyperlink>
     </w:p>
     <w:p/>
     <w:p/>
     <w:sectPr>
-      <w:headerReference w:type="default" r:id="rId20"/>
-      <w:footerReference w:type="default" r:id="rId21"/>
-      <w:headerReference w:type="first" r:id="rId22"/>
-      <w:footerReference w:type="first" r:id="rId23"/>
+      <w:headerReference w:type="default" r:id="rId22"/>
+      <w:footerReference w:type="default" r:id="rId23"/>
+      <w:headerReference w:type="first" r:id="rId24"/>
+      <w:footerReference w:type="first" r:id="rId25"/>
       <w:pgSz w:w="12240" w:h="15840" w:code="1"/>
       <w:pgMar w:top="1440" w:right="1440" w:bottom="1440" w:left="1440" w:header="720" w:footer="720" w:gutter="0"/>
       <w:cols w:space="720"/>
@@ -2972,11 +3016,24 @@
           <w:r>
             <w:sym w:font="Symbol" w:char="F0D3"/>
           </w:r>
-          <w:fldSimple w:instr=" DOCPROPERTY &quot;Company&quot;  \* MERGEFORMAT ">
-            <w:r>
-              <w:t>UTCN</w:t>
-            </w:r>
-          </w:fldSimple>
+          <w:r>
+            <w:fldChar w:fldCharType="begin"/>
+          </w:r>
+          <w:r>
+            <w:instrText xml:space="preserve"> DOCPROPERTY "Com</w:instrText>
+          </w:r>
+          <w:r>
+            <w:instrText xml:space="preserve">pany"  \* MERGEFORMAT </w:instrText>
+          </w:r>
+          <w:r>
+            <w:fldChar w:fldCharType="separate"/>
+          </w:r>
+          <w:r>
+            <w:t>UTCN</w:t>
+          </w:r>
+          <w:r>
+            <w:fldChar w:fldCharType="end"/>
+          </w:r>
           <w:r>
             <w:t xml:space="preserve">, </w:t>
           </w:r>
@@ -3054,15 +3111,29 @@
             </w:rPr>
             <w:t xml:space="preserve"> of </w:t>
           </w:r>
-          <w:fldSimple w:instr=" NUMPAGES  \* MERGEFORMAT ">
-            <w:r>
-              <w:rPr>
-                <w:rStyle w:val="PageNumber"/>
-                <w:noProof/>
-              </w:rPr>
-              <w:t>4</w:t>
-            </w:r>
-          </w:fldSimple>
+          <w:r>
+            <w:fldChar w:fldCharType="begin"/>
+          </w:r>
+          <w:r>
+            <w:instrText xml:space="preserve"> NUMPAGES  \* MERGEFORMAT </w:instrText>
+          </w:r>
+          <w:r>
+            <w:fldChar w:fldCharType="separate"/>
+          </w:r>
+          <w:r>
+            <w:rPr>
+              <w:rStyle w:val="PageNumber"/>
+              <w:noProof/>
+            </w:rPr>
+            <w:t>4</w:t>
+          </w:r>
+          <w:r>
+            <w:rPr>
+              <w:rStyle w:val="PageNumber"/>
+              <w:noProof/>
+            </w:rPr>
+            <w:fldChar w:fldCharType="end"/>
+          </w:r>
         </w:p>
       </w:tc>
     </w:tr>
@@ -4134,7 +4205,6 @@
   <w:style w:type="character" w:default="1" w:styleId="DefaultParagraphFont">
     <w:name w:val="Default Paragraph Font"/>
     <w:uiPriority w:val="1"/>
-    <w:semiHidden/>
     <w:unhideWhenUsed/>
   </w:style>
   <w:style w:type="table" w:default="1" w:styleId="TableNormal">

</xml_diff>

<commit_message>
documentation updated to reflect new implementation
</commit_message>
<xml_diff>
--- a/doc/Assignment_Analysis_and_Design_Document.docx
+++ b/doc/Assignment_Analysis_and_Design_Document.docx
@@ -25,28 +25,41 @@
           <w:rFonts w:ascii="Times New Roman" w:hAnsi="Times New Roman"/>
         </w:rPr>
       </w:pPr>
-      <w:fldSimple w:instr=" TITLE  \* MERGEFORMAT ">
-        <w:bookmarkStart w:id="0" w:name="_Toc222820221"/>
-        <w:bookmarkStart w:id="1" w:name="_Toc222821167"/>
-        <w:bookmarkStart w:id="2" w:name="_Toc222883075"/>
-        <w:bookmarkStart w:id="3" w:name="_Toc254770226"/>
-        <w:bookmarkStart w:id="4" w:name="_Toc254770266"/>
-        <w:bookmarkStart w:id="5" w:name="_Toc254771757"/>
-        <w:bookmarkStart w:id="6" w:name="_Toc254785383"/>
-        <w:r>
-          <w:rPr>
-            <w:rFonts w:ascii="Times New Roman" w:hAnsi="Times New Roman"/>
-          </w:rPr>
-          <w:t>Analysis and Design Document</w:t>
-        </w:r>
-        <w:bookmarkEnd w:id="0"/>
-        <w:bookmarkEnd w:id="1"/>
-        <w:bookmarkEnd w:id="2"/>
-        <w:bookmarkEnd w:id="3"/>
-        <w:bookmarkEnd w:id="4"/>
-        <w:bookmarkEnd w:id="5"/>
-        <w:bookmarkEnd w:id="6"/>
-      </w:fldSimple>
+      <w:r>
+        <w:fldChar w:fldCharType="begin"/>
+      </w:r>
+      <w:r>
+        <w:instrText xml:space="preserve"> TITLE  \* MERGEFORMAT </w:instrText>
+      </w:r>
+      <w:r>
+        <w:fldChar w:fldCharType="separate"/>
+      </w:r>
+      <w:bookmarkStart w:id="0" w:name="_Toc222820221"/>
+      <w:bookmarkStart w:id="1" w:name="_Toc222821167"/>
+      <w:bookmarkStart w:id="2" w:name="_Toc222883075"/>
+      <w:bookmarkStart w:id="3" w:name="_Toc254770226"/>
+      <w:bookmarkStart w:id="4" w:name="_Toc254770266"/>
+      <w:bookmarkStart w:id="5" w:name="_Toc254771757"/>
+      <w:bookmarkStart w:id="6" w:name="_Toc254785383"/>
+      <w:r>
+        <w:rPr>
+          <w:rFonts w:ascii="Times New Roman" w:hAnsi="Times New Roman"/>
+        </w:rPr>
+        <w:t>Analysis and Design Document</w:t>
+      </w:r>
+      <w:bookmarkEnd w:id="0"/>
+      <w:bookmarkEnd w:id="1"/>
+      <w:bookmarkEnd w:id="2"/>
+      <w:bookmarkEnd w:id="3"/>
+      <w:bookmarkEnd w:id="4"/>
+      <w:bookmarkEnd w:id="5"/>
+      <w:bookmarkEnd w:id="6"/>
+      <w:r>
+        <w:rPr>
+          <w:rFonts w:ascii="Times New Roman" w:hAnsi="Times New Roman"/>
+        </w:rPr>
+        <w:fldChar w:fldCharType="end"/>
+      </w:r>
     </w:p>
     <w:p>
       <w:pPr>
@@ -1670,7 +1683,7 @@
         </w:rPr>
         <w:drawing>
           <wp:inline distT="0" distB="0" distL="0" distR="0">
-            <wp:extent cx="4266210" cy="4045305"/>
+            <wp:extent cx="5295185" cy="5488238"/>
             <wp:effectExtent l="0" t="0" r="1270" b="0"/>
             <wp:docPr id="3" name="Picture 3"/>
             <wp:cNvGraphicFramePr>
@@ -1700,7 +1713,7 @@
                   <pic:spPr bwMode="auto">
                     <a:xfrm>
                       <a:off x="0" y="0"/>
-                      <a:ext cx="4287372" cy="4065371"/>
+                      <a:ext cx="5295185" cy="5488238"/>
                     </a:xfrm>
                     <a:prstGeom prst="rect">
                       <a:avLst/>
@@ -1721,36 +1734,6 @@
       <w:pPr>
         <w:spacing w:line="240" w:lineRule="auto"/>
         <w:jc w:val="both"/>
-        <w:rPr>
-          <w:color w:val="FF0000"/>
-        </w:rPr>
-      </w:pPr>
-      <w:r>
-        <w:rPr>
-          <w:color w:val="FF0000"/>
-        </w:rPr>
-        <w:t>Complete the architectural design with classes (this is too generic) -&gt; do the grid</w:t>
-      </w:r>
-    </w:p>
-    <w:p>
-      <w:pPr>
-        <w:spacing w:line="240" w:lineRule="auto"/>
-        <w:jc w:val="both"/>
-        <w:rPr>
-          <w:color w:val="FF0000"/>
-        </w:rPr>
-      </w:pPr>
-      <w:r>
-        <w:rPr>
-          <w:color w:val="FF0000"/>
-        </w:rPr>
-        <w:t>Validation starts at the business layer</w:t>
-      </w:r>
-    </w:p>
-    <w:p>
-      <w:pPr>
-        <w:spacing w:line="240" w:lineRule="auto"/>
-        <w:jc w:val="both"/>
       </w:pPr>
       <w:r>
         <w:t xml:space="preserve">Each of the layers has a </w:t>
@@ -1770,6 +1753,7 @@
         </w:rPr>
       </w:pPr>
       <w:r>
+        <w:lastRenderedPageBreak/>
         <w:t>Presentation</w:t>
       </w:r>
       <w:r>
@@ -1823,7 +1807,6 @@
         <w:spacing w:after="200" w:line="276" w:lineRule="auto"/>
       </w:pPr>
       <w:r>
-        <w:lastRenderedPageBreak/>
         <w:t xml:space="preserve">The cross-cutting concerns of the application are: validation and exception management, </w:t>
       </w:r>
       <w:r>
@@ -1856,7 +1839,7 @@
         </w:rPr>
         <w:drawing>
           <wp:inline distT="0" distB="0" distL="0" distR="0">
-            <wp:extent cx="5162750" cy="4469763"/>
+            <wp:extent cx="5162749" cy="4469763"/>
             <wp:effectExtent l="0" t="0" r="0" b="7620"/>
             <wp:docPr id="4" name="Picture 4"/>
             <wp:cNvGraphicFramePr>
@@ -1886,7 +1869,7 @@
                   <pic:spPr bwMode="auto">
                     <a:xfrm>
                       <a:off x="0" y="0"/>
-                      <a:ext cx="5162750" cy="4469763"/>
+                      <a:ext cx="5162749" cy="4469763"/>
                     </a:xfrm>
                     <a:prstGeom prst="rect">
                       <a:avLst/>
@@ -2137,8 +2120,8 @@
         </w:rPr>
         <w:drawing>
           <wp:inline distT="0" distB="0" distL="0" distR="0">
-            <wp:extent cx="5933745" cy="3269615"/>
-            <wp:effectExtent l="0" t="0" r="0" b="6985"/>
+            <wp:extent cx="5933745" cy="3210058"/>
+            <wp:effectExtent l="0" t="0" r="0" b="0"/>
             <wp:docPr id="8" name="Picture 8"/>
             <wp:cNvGraphicFramePr>
               <a:graphicFrameLocks xmlns:a="http://schemas.openxmlformats.org/drawingml/2006/main" noChangeAspect="1"/>
@@ -2167,7 +2150,7 @@
                   <pic:spPr bwMode="auto">
                     <a:xfrm>
                       <a:off x="0" y="0"/>
-                      <a:ext cx="5933745" cy="3269615"/>
+                      <a:ext cx="5933745" cy="3210058"/>
                     </a:xfrm>
                     <a:prstGeom prst="rect">
                       <a:avLst/>
@@ -2263,54 +2246,68 @@
       </w:r>
     </w:p>
     <w:p>
+      <w:r>
+        <w:t>Repository design pattern: each one of the data sources is presented as a</w:t>
+      </w:r>
+      <w:r>
+        <w:t>n abstract repository.</w:t>
+      </w:r>
+    </w:p>
+    <w:p>
+      <w:r>
+        <w:t>The database is just an implementation of such a said repository.</w:t>
+      </w:r>
+    </w:p>
+    <w:p>
       <w:pPr>
         <w:spacing w:line="240" w:lineRule="auto"/>
         <w:jc w:val="both"/>
         <w:rPr>
-          <w:i/>
-          <w:color w:val="943634" w:themeColor="accent2" w:themeShade="BF"/>
-          <w:sz w:val="24"/>
-        </w:rPr>
-      </w:pPr>
-      <w:r>
-        <w:rPr>
-          <w:i/>
-          <w:color w:val="943634" w:themeColor="accent2" w:themeShade="BF"/>
-          <w:sz w:val="24"/>
-        </w:rPr>
-        <w:t>[Describe</w:t>
-      </w:r>
-      <w:r>
-        <w:rPr>
-          <w:i/>
-          <w:color w:val="943634" w:themeColor="accent2" w:themeShade="BF"/>
-          <w:sz w:val="24"/>
-        </w:rPr>
-        <w:t xml:space="preserve"> briefly</w:t>
-      </w:r>
-      <w:r>
-        <w:rPr>
-          <w:i/>
-          <w:color w:val="943634" w:themeColor="accent2" w:themeShade="BF"/>
-          <w:sz w:val="24"/>
-        </w:rPr>
-        <w:t xml:space="preserve"> the used design pattern</w:t>
-      </w:r>
-      <w:r>
-        <w:rPr>
-          <w:i/>
-          <w:color w:val="943634" w:themeColor="accent2" w:themeShade="BF"/>
-          <w:sz w:val="24"/>
-        </w:rPr>
-        <w:t>s.</w:t>
-      </w:r>
-      <w:r>
-        <w:rPr>
-          <w:i/>
-          <w:color w:val="943634" w:themeColor="accent2" w:themeShade="BF"/>
-          <w:sz w:val="24"/>
-        </w:rPr>
-        <w:t>]</w:t>
+          <w:b/>
+          <w:sz w:val="28"/>
+        </w:rPr>
+      </w:pPr>
+      <w:r>
+        <w:rPr>
+          <w:b/>
+          <w:sz w:val="28"/>
+        </w:rPr>
+        <w:t>5</w:t>
+      </w:r>
+      <w:r>
+        <w:rPr>
+          <w:b/>
+          <w:sz w:val="28"/>
+        </w:rPr>
+        <w:t>.</w:t>
+      </w:r>
+      <w:r>
+        <w:rPr>
+          <w:b/>
+          <w:sz w:val="28"/>
+        </w:rPr>
+        <w:t>2</w:t>
+      </w:r>
+      <w:r>
+        <w:rPr>
+          <w:b/>
+          <w:sz w:val="28"/>
+        </w:rPr>
+        <w:t xml:space="preserve"> </w:t>
+      </w:r>
+      <w:r>
+        <w:rPr>
+          <w:b/>
+          <w:sz w:val="28"/>
+        </w:rPr>
+        <w:t xml:space="preserve">UML </w:t>
+      </w:r>
+      <w:r>
+        <w:rPr>
+          <w:b/>
+          <w:sz w:val="28"/>
+        </w:rPr>
+        <w:t>Class Diagram</w:t>
       </w:r>
     </w:p>
     <w:p>
@@ -2318,197 +2315,68 @@
         <w:spacing w:line="240" w:lineRule="auto"/>
         <w:jc w:val="both"/>
       </w:pPr>
-    </w:p>
-    <w:p>
-      <w:pPr>
-        <w:spacing w:line="240" w:lineRule="auto"/>
-        <w:jc w:val="both"/>
-      </w:pPr>
-      <w:r>
-        <w:rPr>
-          <w:b/>
-          <w:sz w:val="28"/>
-        </w:rPr>
-        <w:t>5</w:t>
-      </w:r>
-      <w:r>
-        <w:rPr>
-          <w:b/>
-          <w:sz w:val="28"/>
-        </w:rPr>
-        <w:t>.</w:t>
-      </w:r>
-      <w:r>
-        <w:rPr>
-          <w:b/>
-          <w:sz w:val="28"/>
-        </w:rPr>
-        <w:t>2</w:t>
-      </w:r>
-      <w:r>
-        <w:rPr>
-          <w:b/>
-          <w:sz w:val="28"/>
-        </w:rPr>
-        <w:t xml:space="preserve"> </w:t>
-      </w:r>
-      <w:r>
-        <w:rPr>
-          <w:b/>
-          <w:sz w:val="28"/>
-        </w:rPr>
-        <w:t xml:space="preserve">UML </w:t>
-      </w:r>
-      <w:r>
-        <w:rPr>
-          <w:b/>
-          <w:sz w:val="28"/>
-        </w:rPr>
-        <w:t>Class Diagram</w:t>
-      </w:r>
-    </w:p>
-    <w:p>
-      <w:pPr>
-        <w:spacing w:line="240" w:lineRule="auto"/>
-        <w:jc w:val="both"/>
-        <w:rPr>
-          <w:i/>
-          <w:color w:val="943634" w:themeColor="accent2" w:themeShade="BF"/>
-          <w:sz w:val="24"/>
-        </w:rPr>
-      </w:pPr>
-      <w:r>
-        <w:rPr>
-          <w:i/>
-          <w:color w:val="943634" w:themeColor="accent2" w:themeShade="BF"/>
-          <w:sz w:val="24"/>
-        </w:rPr>
-        <w:t>[</w:t>
-      </w:r>
-      <w:r>
-        <w:rPr>
-          <w:i/>
-          <w:color w:val="943634" w:themeColor="accent2" w:themeShade="BF"/>
-          <w:sz w:val="24"/>
-        </w:rPr>
-        <w:t>C</w:t>
-      </w:r>
-      <w:r>
-        <w:rPr>
-          <w:i/>
-          <w:color w:val="943634" w:themeColor="accent2" w:themeShade="BF"/>
-          <w:sz w:val="24"/>
-        </w:rPr>
-        <w:t xml:space="preserve">reate the UML Class Diagram and </w:t>
-      </w:r>
-      <w:r>
-        <w:rPr>
-          <w:i/>
-          <w:color w:val="943634" w:themeColor="accent2" w:themeShade="BF"/>
-          <w:sz w:val="24"/>
-        </w:rPr>
-        <w:t>highlight</w:t>
-      </w:r>
-      <w:r>
-        <w:rPr>
-          <w:i/>
-          <w:color w:val="943634" w:themeColor="accent2" w:themeShade="BF"/>
-          <w:sz w:val="24"/>
-        </w:rPr>
-        <w:t xml:space="preserve"> and motivate</w:t>
-      </w:r>
-      <w:r>
-        <w:rPr>
-          <w:i/>
-          <w:color w:val="943634" w:themeColor="accent2" w:themeShade="BF"/>
-          <w:sz w:val="24"/>
-        </w:rPr>
-        <w:t xml:space="preserve"> </w:t>
-      </w:r>
-      <w:r>
-        <w:rPr>
-          <w:i/>
-          <w:color w:val="943634" w:themeColor="accent2" w:themeShade="BF"/>
-          <w:sz w:val="24"/>
-        </w:rPr>
-        <w:t>how</w:t>
-      </w:r>
-      <w:r>
-        <w:rPr>
-          <w:i/>
-          <w:color w:val="943634" w:themeColor="accent2" w:themeShade="BF"/>
-          <w:sz w:val="24"/>
-        </w:rPr>
-        <w:t xml:space="preserve"> the design pattern</w:t>
-      </w:r>
-      <w:r>
-        <w:rPr>
-          <w:i/>
-          <w:color w:val="943634" w:themeColor="accent2" w:themeShade="BF"/>
-          <w:sz w:val="24"/>
-        </w:rPr>
-        <w:t>s</w:t>
-      </w:r>
-      <w:r>
-        <w:rPr>
-          <w:i/>
-          <w:color w:val="943634" w:themeColor="accent2" w:themeShade="BF"/>
-          <w:sz w:val="24"/>
-        </w:rPr>
-        <w:t xml:space="preserve"> are used</w:t>
-      </w:r>
-      <w:r>
-        <w:rPr>
-          <w:i/>
-          <w:color w:val="943634" w:themeColor="accent2" w:themeShade="BF"/>
-          <w:sz w:val="24"/>
-        </w:rPr>
-        <w:t>.</w:t>
-      </w:r>
-      <w:r>
-        <w:rPr>
-          <w:i/>
-          <w:color w:val="943634" w:themeColor="accent2" w:themeShade="BF"/>
-          <w:sz w:val="24"/>
-        </w:rPr>
-        <w:t>]</w:t>
-      </w:r>
-    </w:p>
-    <w:p>
-      <w:pPr>
-        <w:spacing w:line="240" w:lineRule="auto"/>
-        <w:jc w:val="both"/>
-        <w:rPr>
-          <w:i/>
-          <w:color w:val="943634" w:themeColor="accent2" w:themeShade="BF"/>
-          <w:sz w:val="24"/>
-        </w:rPr>
-      </w:pPr>
-      <w:r>
-        <w:rPr>
-          <w:i/>
-          <w:color w:val="943634" w:themeColor="accent2" w:themeShade="BF"/>
-          <w:sz w:val="24"/>
-        </w:rPr>
-        <w:t>DO THE CLASS DIAGRAM</w:t>
-      </w:r>
-    </w:p>
-    <w:p>
-      <w:pPr>
-        <w:spacing w:line="240" w:lineRule="auto"/>
-        <w:jc w:val="both"/>
-      </w:pPr>
+      <w:r>
+        <w:rPr>
+          <w:noProof/>
+        </w:rPr>
+        <w:drawing>
+          <wp:inline distT="0" distB="0" distL="0" distR="0">
+            <wp:extent cx="5562600" cy="5956023"/>
+            <wp:effectExtent l="0" t="0" r="0" b="6985"/>
+            <wp:docPr id="7" name="Picture 7"/>
+            <wp:cNvGraphicFramePr>
+              <a:graphicFrameLocks xmlns:a="http://schemas.openxmlformats.org/drawingml/2006/main" noChangeAspect="1"/>
+            </wp:cNvGraphicFramePr>
+            <a:graphic xmlns:a="http://schemas.openxmlformats.org/drawingml/2006/main">
+              <a:graphicData uri="http://schemas.openxmlformats.org/drawingml/2006/picture">
+                <pic:pic xmlns:pic="http://schemas.openxmlformats.org/drawingml/2006/picture">
+                  <pic:nvPicPr>
+                    <pic:cNvPr id="7" name="TUCN_student_management(4)(1)(1)(1).png"/>
+                    <pic:cNvPicPr/>
+                  </pic:nvPicPr>
+                  <pic:blipFill>
+                    <a:blip r:embed="rId15">
+                      <a:extLst>
+                        <a:ext uri="{28A0092B-C50C-407E-A947-70E740481C1C}">
+                          <a14:useLocalDpi xmlns:a14="http://schemas.microsoft.com/office/drawing/2010/main" val="0"/>
+                        </a:ext>
+                      </a:extLst>
+                    </a:blip>
+                    <a:stretch>
+                      <a:fillRect/>
+                    </a:stretch>
+                  </pic:blipFill>
+                  <pic:spPr>
+                    <a:xfrm>
+                      <a:off x="0" y="0"/>
+                      <a:ext cx="5567024" cy="5960760"/>
+                    </a:xfrm>
+                    <a:prstGeom prst="rect">
+                      <a:avLst/>
+                    </a:prstGeom>
+                  </pic:spPr>
+                </pic:pic>
+              </a:graphicData>
+            </a:graphic>
+          </wp:inline>
+        </w:drawing>
+      </w:r>
     </w:p>
     <w:p>
       <w:pPr>
         <w:widowControl/>
         <w:spacing w:after="200" w:line="276" w:lineRule="auto"/>
-        <w:rPr>
-          <w:b/>
-          <w:sz w:val="36"/>
-        </w:rPr>
       </w:pPr>
       <w:bookmarkStart w:id="29" w:name="_Toc254785394"/>
+      <w:r>
+        <w:t>Each of the entities in the model are access through the repository (see the repository pattern).</w:t>
+      </w:r>
+      <w:r>
+        <w:br/>
+        <w:t xml:space="preserve">Sadly I have a GOD class… </w:t>
+      </w:r>
+      <w:bookmarkStart w:id="30" w:name="_GoBack"/>
+      <w:bookmarkEnd w:id="30"/>
       <w:r>
         <w:br w:type="page"/>
       </w:r>
@@ -2549,8 +2417,8 @@
         </w:rPr>
         <w:drawing>
           <wp:inline distT="0" distB="0" distL="0" distR="0">
-            <wp:extent cx="5459008" cy="2926079"/>
-            <wp:effectExtent l="0" t="0" r="8890" b="8255"/>
+            <wp:extent cx="5467350" cy="4014984"/>
+            <wp:effectExtent l="0" t="0" r="0" b="5080"/>
             <wp:docPr id="2" name="Picture 2"/>
             <wp:cNvGraphicFramePr>
               <a:graphicFrameLocks xmlns:a="http://schemas.openxmlformats.org/drawingml/2006/main" noChangeAspect="1"/>
@@ -2565,7 +2433,7 @@
                     </pic:cNvPicPr>
                   </pic:nvPicPr>
                   <pic:blipFill>
-                    <a:blip r:embed="rId15">
+                    <a:blip r:embed="rId16">
                       <a:extLst>
                         <a:ext uri="{28A0092B-C50C-407E-A947-70E740481C1C}">
                           <a14:useLocalDpi xmlns:a14="http://schemas.microsoft.com/office/drawing/2010/main" val="0"/>
@@ -2579,7 +2447,7 @@
                   <pic:spPr bwMode="auto">
                     <a:xfrm>
                       <a:off x="0" y="0"/>
-                      <a:ext cx="5459008" cy="2926079"/>
+                      <a:ext cx="5480381" cy="4024553"/>
                     </a:xfrm>
                     <a:prstGeom prst="rect">
                       <a:avLst/>
@@ -2601,7 +2469,7 @@
         <w:widowControl/>
         <w:spacing w:after="200" w:line="276" w:lineRule="auto"/>
       </w:pPr>
-      <w:bookmarkStart w:id="30" w:name="_Toc254785395"/>
+      <w:bookmarkStart w:id="31" w:name="_Toc254785395"/>
       <w:r>
         <w:t xml:space="preserve">The data model (entity relationship model) is presented above. </w:t>
       </w:r>
@@ -2642,89 +2510,7 @@
         </w:rPr>
         <w:t xml:space="preserve"> Testing</w:t>
       </w:r>
-      <w:bookmarkEnd w:id="30"/>
-    </w:p>
-    <w:p>
-      <w:pPr>
-        <w:spacing w:line="240" w:lineRule="auto"/>
-        <w:jc w:val="both"/>
-        <w:rPr>
-          <w:i/>
-          <w:color w:val="943634" w:themeColor="accent2" w:themeShade="BF"/>
-        </w:rPr>
-      </w:pPr>
-      <w:r>
-        <w:rPr>
-          <w:i/>
-          <w:color w:val="943634" w:themeColor="accent2" w:themeShade="BF"/>
-          <w:sz w:val="24"/>
-        </w:rPr>
-        <w:t>[</w:t>
-      </w:r>
-      <w:r>
-        <w:rPr>
-          <w:i/>
-          <w:color w:val="943634" w:themeColor="accent2" w:themeShade="BF"/>
-          <w:sz w:val="24"/>
-        </w:rPr>
-        <w:t>P</w:t>
-      </w:r>
-      <w:r>
-        <w:rPr>
-          <w:i/>
-          <w:color w:val="943634" w:themeColor="accent2" w:themeShade="BF"/>
-          <w:sz w:val="24"/>
-        </w:rPr>
-        <w:t>resent</w:t>
-      </w:r>
-      <w:r>
-        <w:rPr>
-          <w:i/>
-          <w:color w:val="943634" w:themeColor="accent2" w:themeShade="BF"/>
-          <w:sz w:val="24"/>
-        </w:rPr>
-        <w:t xml:space="preserve"> the used testing strategies (unit testing, integration testing</w:t>
-      </w:r>
-      <w:r>
-        <w:rPr>
-          <w:i/>
-          <w:color w:val="943634" w:themeColor="accent2" w:themeShade="BF"/>
-          <w:sz w:val="24"/>
-        </w:rPr>
-        <w:t>, validation testing</w:t>
-      </w:r>
-      <w:r>
-        <w:rPr>
-          <w:i/>
-          <w:color w:val="943634" w:themeColor="accent2" w:themeShade="BF"/>
-          <w:sz w:val="24"/>
-        </w:rPr>
-        <w:t>)</w:t>
-      </w:r>
-      <w:r>
-        <w:rPr>
-          <w:i/>
-          <w:color w:val="943634" w:themeColor="accent2" w:themeShade="BF"/>
-          <w:sz w:val="24"/>
-        </w:rPr>
-        <w:t xml:space="preserve"> and testing methods (data-flow, partitioning, boundary analysis, etc.)</w:t>
-      </w:r>
-      <w:r>
-        <w:rPr>
-          <w:i/>
-          <w:color w:val="943634" w:themeColor="accent2" w:themeShade="BF"/>
-          <w:sz w:val="24"/>
-        </w:rPr>
-        <w:t>.</w:t>
-      </w:r>
-      <w:r>
-        <w:rPr>
-          <w:i/>
-          <w:color w:val="943634" w:themeColor="accent2" w:themeShade="BF"/>
-          <w:sz w:val="24"/>
-        </w:rPr>
-        <w:t>]</w:t>
-      </w:r>
+      <w:bookmarkEnd w:id="31"/>
     </w:p>
     <w:p>
       <w:pPr>
@@ -2735,7 +2521,7 @@
           <w:sz w:val="36"/>
         </w:rPr>
       </w:pPr>
-      <w:bookmarkStart w:id="31" w:name="_Toc254785396"/>
+      <w:bookmarkStart w:id="32" w:name="_Toc254785396"/>
       <w:r>
         <w:t xml:space="preserve">Unit testing and system testing will be performed as the system is implemented and once the system has been completely </w:t>
       </w:r>
@@ -2745,8 +2531,6 @@
       <w:r>
         <w:t xml:space="preserve"> The unit testing method chosen is mocking the objects. </w:t>
       </w:r>
-      <w:bookmarkStart w:id="32" w:name="_GoBack"/>
-      <w:bookmarkEnd w:id="32"/>
       <w:r>
         <w:br w:type="page"/>
       </w:r>
@@ -2772,7 +2556,7 @@
         </w:rPr>
         <w:t>. Bibliography</w:t>
       </w:r>
-      <w:bookmarkEnd w:id="31"/>
+      <w:bookmarkEnd w:id="32"/>
     </w:p>
     <w:p/>
     <w:p>
@@ -2782,7 +2566,7 @@
       <w:r>
         <w:t xml:space="preserve">architecture: </w:t>
       </w:r>
-      <w:hyperlink r:id="rId16" w:history="1">
+      <w:hyperlink r:id="rId17" w:history="1">
         <w:r>
           <w:rPr>
             <w:rStyle w:val="Hyperlink"/>
@@ -2795,7 +2579,7 @@
       <w:r>
         <w:t xml:space="preserve">Component diagram: </w:t>
       </w:r>
-      <w:hyperlink r:id="rId17" w:history="1">
+      <w:hyperlink r:id="rId18" w:history="1">
         <w:r>
           <w:rPr>
             <w:rStyle w:val="Hyperlink"/>
@@ -2808,7 +2592,7 @@
       <w:r>
         <w:t xml:space="preserve">Package diagram: </w:t>
       </w:r>
-      <w:hyperlink r:id="rId18" w:history="1">
+      <w:hyperlink r:id="rId19" w:history="1">
         <w:r>
           <w:rPr>
             <w:rStyle w:val="Hyperlink"/>
@@ -2821,7 +2605,7 @@
       <w:r>
         <w:t xml:space="preserve">Layered architecture: </w:t>
       </w:r>
-      <w:hyperlink r:id="rId19" w:history="1">
+      <w:hyperlink r:id="rId20" w:history="1">
         <w:r>
           <w:rPr>
             <w:rStyle w:val="Hyperlink"/>
@@ -2834,7 +2618,7 @@
       <w:r>
         <w:t xml:space="preserve">Deployment diagram: </w:t>
       </w:r>
-      <w:hyperlink r:id="rId20" w:history="1">
+      <w:hyperlink r:id="rId21" w:history="1">
         <w:r>
           <w:rPr>
             <w:rStyle w:val="Hyperlink"/>
@@ -2851,7 +2635,7 @@
         <w:tab/>
         <w:t xml:space="preserve">       </w:t>
       </w:r>
-      <w:hyperlink r:id="rId21" w:history="1">
+      <w:hyperlink r:id="rId22" w:history="1">
         <w:r>
           <w:rPr>
             <w:rStyle w:val="Hyperlink"/>
@@ -2863,10 +2647,10 @@
     <w:p/>
     <w:p/>
     <w:sectPr>
-      <w:headerReference w:type="default" r:id="rId22"/>
-      <w:footerReference w:type="default" r:id="rId23"/>
-      <w:headerReference w:type="first" r:id="rId24"/>
-      <w:footerReference w:type="first" r:id="rId25"/>
+      <w:headerReference w:type="default" r:id="rId23"/>
+      <w:footerReference w:type="default" r:id="rId24"/>
+      <w:headerReference w:type="first" r:id="rId25"/>
+      <w:footerReference w:type="first" r:id="rId26"/>
       <w:pgSz w:w="12240" w:h="15840" w:code="1"/>
       <w:pgMar w:top="1440" w:right="1440" w:bottom="1440" w:left="1440" w:header="720" w:footer="720" w:gutter="0"/>
       <w:cols w:space="720"/>
@@ -2993,11 +2777,21 @@
           <w:r>
             <w:sym w:font="Symbol" w:char="F0D3"/>
           </w:r>
-          <w:fldSimple w:instr=" DOCPROPERTY &quot;Company&quot;  \* MERGEFORMAT ">
-            <w:r>
-              <w:t>UTCN</w:t>
-            </w:r>
-          </w:fldSimple>
+          <w:r>
+            <w:fldChar w:fldCharType="begin"/>
+          </w:r>
+          <w:r>
+            <w:instrText xml:space="preserve"> DOCPROPERTY "Company"  \* MERGEFORMAT </w:instrText>
+          </w:r>
+          <w:r>
+            <w:fldChar w:fldCharType="separate"/>
+          </w:r>
+          <w:r>
+            <w:t>UTCN</w:t>
+          </w:r>
+          <w:r>
+            <w:fldChar w:fldCharType="end"/>
+          </w:r>
           <w:r>
             <w:t xml:space="preserve">, </w:t>
           </w:r>
@@ -3075,15 +2869,29 @@
             </w:rPr>
             <w:t xml:space="preserve"> of </w:t>
           </w:r>
-          <w:fldSimple w:instr=" NUMPAGES  \* MERGEFORMAT ">
-            <w:r>
-              <w:rPr>
-                <w:rStyle w:val="PageNumber"/>
-                <w:noProof/>
-              </w:rPr>
-              <w:t>4</w:t>
-            </w:r>
-          </w:fldSimple>
+          <w:r>
+            <w:fldChar w:fldCharType="begin"/>
+          </w:r>
+          <w:r>
+            <w:instrText xml:space="preserve"> NUMPAGES  \* MERGEFORMAT </w:instrText>
+          </w:r>
+          <w:r>
+            <w:fldChar w:fldCharType="separate"/>
+          </w:r>
+          <w:r>
+            <w:rPr>
+              <w:rStyle w:val="PageNumber"/>
+              <w:noProof/>
+            </w:rPr>
+            <w:t>4</w:t>
+          </w:r>
+          <w:r>
+            <w:rPr>
+              <w:rStyle w:val="PageNumber"/>
+              <w:noProof/>
+            </w:rPr>
+            <w:fldChar w:fldCharType="end"/>
+          </w:r>
         </w:p>
       </w:tc>
     </w:tr>

</xml_diff>